<commit_message>
Project: SalesManagement (Login action) => GUI Project: BusinessLogic (no action) => BUS Project: DataAccess (no action) => DAL
</commit_message>
<xml_diff>
--- a/Guide WinForms (C#).docx
+++ b/Guide WinForms (C#).docx
@@ -731,25 +731,7 @@
         <w:pStyle w:val="Heading3"/>
       </w:pPr>
       <w:r>
-        <w:t xml:space="preserve">Step </w:t>
-      </w:r>
-      <w:r>
-        <w:t>3</w:t>
-      </w:r>
-      <w:r>
-        <w:t xml:space="preserve">: </w:t>
-      </w:r>
-      <w:r>
-        <w:t>Mở</w:t>
-      </w:r>
-      <w:r>
-        <w:t xml:space="preserve"> source code </w:t>
-      </w:r>
-      <w:r>
-        <w:t>bằng</w:t>
-      </w:r>
-      <w:r>
-        <w:t xml:space="preserve"> VS 2022</w:t>
+        <w:t>Step 3: Mở source code bằng VS 2022</w:t>
       </w:r>
     </w:p>
     <w:p>
@@ -1367,7 +1349,6 @@
       <w:pPr>
         <w:ind w:left="720"/>
       </w:pPr>
-      <w:bookmarkStart w:id="0" w:name="_GoBack"/>
       <w:r>
         <w:rPr>
           <w:noProof/>
@@ -1408,6 +1389,359 @@
           </wp:inline>
         </w:drawing>
       </w:r>
+    </w:p>
+    <w:p>
+      <w:pPr>
+        <w:pStyle w:val="Heading1"/>
+      </w:pPr>
+      <w:r>
+        <w:lastRenderedPageBreak/>
+        <w:t>Cách gõ tiếng Việt trên WinForms</w:t>
+      </w:r>
+    </w:p>
+    <w:p>
+      <w:pPr>
+        <w:ind w:left="720"/>
+      </w:pPr>
+      <w:r>
+        <w:rPr>
+          <w:noProof/>
+        </w:rPr>
+        <w:drawing>
+          <wp:inline distT="0" distB="0" distL="0" distR="0">
+            <wp:extent cx="5943600" cy="2948940"/>
+            <wp:effectExtent l="0" t="0" r="0" b="3810"/>
+            <wp:docPr id="9" name="Picture 9"/>
+            <wp:cNvGraphicFramePr>
+              <a:graphicFrameLocks xmlns:a="http://schemas.openxmlformats.org/drawingml/2006/main" noChangeAspect="1"/>
+            </wp:cNvGraphicFramePr>
+            <a:graphic xmlns:a="http://schemas.openxmlformats.org/drawingml/2006/main">
+              <a:graphicData uri="http://schemas.openxmlformats.org/drawingml/2006/picture">
+                <pic:pic xmlns:pic="http://schemas.openxmlformats.org/drawingml/2006/picture">
+                  <pic:nvPicPr>
+                    <pic:cNvPr id="0" name="Picture 1"/>
+                    <pic:cNvPicPr>
+                      <a:picLocks noChangeAspect="1" noChangeArrowheads="1"/>
+                    </pic:cNvPicPr>
+                  </pic:nvPicPr>
+                  <pic:blipFill>
+                    <a:blip r:embed="rId19">
+                      <a:extLst>
+                        <a:ext uri="{28A0092B-C50C-407E-A947-70E740481C1C}">
+                          <a14:useLocalDpi xmlns:a14="http://schemas.microsoft.com/office/drawing/2010/main" val="0"/>
+                        </a:ext>
+                      </a:extLst>
+                    </a:blip>
+                    <a:srcRect/>
+                    <a:stretch>
+                      <a:fillRect/>
+                    </a:stretch>
+                  </pic:blipFill>
+                  <pic:spPr bwMode="auto">
+                    <a:xfrm>
+                      <a:off x="0" y="0"/>
+                      <a:ext cx="5943600" cy="2948940"/>
+                    </a:xfrm>
+                    <a:prstGeom prst="rect">
+                      <a:avLst/>
+                    </a:prstGeom>
+                    <a:noFill/>
+                    <a:ln>
+                      <a:noFill/>
+                    </a:ln>
+                  </pic:spPr>
+                </pic:pic>
+              </a:graphicData>
+            </a:graphic>
+          </wp:inline>
+        </w:drawing>
+      </w:r>
+    </w:p>
+    <w:p>
+      <w:pPr>
+        <w:pStyle w:val="Heading1"/>
+      </w:pPr>
+      <w:r>
+        <w:t>Cách làm việc với Stored Procedure</w:t>
+      </w:r>
+    </w:p>
+    <w:p>
+      <w:pPr>
+        <w:rPr>
+          <w:b/>
+        </w:rPr>
+      </w:pPr>
+      <w:r>
+        <w:rPr>
+          <w:b/>
+        </w:rPr>
+        <w:t>F8</w:t>
+      </w:r>
+      <w:r>
+        <w:t xml:space="preserve"> là phím tắt để mở Object Explorer trong </w:t>
+      </w:r>
+      <w:r>
+        <w:rPr>
+          <w:b/>
+        </w:rPr>
+        <w:t>SQL Server Management Studio</w:t>
+      </w:r>
+    </w:p>
+    <w:p>
+      <w:r>
+        <w:rPr>
+          <w:rFonts w:ascii="Consolas" w:hAnsi="Consolas" w:cs="Consolas"/>
+          <w:color w:val="0000FF"/>
+          <w:sz w:val="19"/>
+          <w:szCs w:val="19"/>
+        </w:rPr>
+        <w:t>V</w:t>
+      </w:r>
+      <w:r>
+        <w:rPr>
+          <w:rFonts w:ascii="Consolas" w:hAnsi="Consolas" w:cs="Consolas"/>
+          <w:color w:val="0000FF"/>
+          <w:sz w:val="19"/>
+          <w:szCs w:val="19"/>
+        </w:rPr>
+        <w:t>archar</w:t>
+      </w:r>
+      <w:r>
+        <w:t xml:space="preserve">: Kiểu ký tự trong SQL Server chứa ký tự </w:t>
+      </w:r>
+      <w:r>
+        <w:rPr>
+          <w:b/>
+        </w:rPr>
+        <w:t>ANSI</w:t>
+      </w:r>
+    </w:p>
+    <w:p>
+      <w:r>
+        <w:rPr>
+          <w:rFonts w:ascii="Consolas" w:hAnsi="Consolas" w:cs="Consolas"/>
+          <w:color w:val="0000FF"/>
+          <w:sz w:val="19"/>
+          <w:szCs w:val="19"/>
+        </w:rPr>
+        <w:t>Nv</w:t>
+      </w:r>
+      <w:r>
+        <w:rPr>
+          <w:rFonts w:ascii="Consolas" w:hAnsi="Consolas" w:cs="Consolas"/>
+          <w:color w:val="0000FF"/>
+          <w:sz w:val="19"/>
+          <w:szCs w:val="19"/>
+        </w:rPr>
+        <w:t>archar</w:t>
+      </w:r>
+      <w:r>
+        <w:t xml:space="preserve">: Kiểu ký tự chứa kí tự </w:t>
+      </w:r>
+      <w:r>
+        <w:rPr>
+          <w:b/>
+        </w:rPr>
+        <w:t>Unicode</w:t>
+      </w:r>
+    </w:p>
+    <w:p/>
+    <w:p>
+      <w:r>
+        <w:t>Tìm tên stored</w:t>
+      </w:r>
+    </w:p>
+    <w:p>
+      <w:pPr>
+        <w:ind w:left="720"/>
+      </w:pPr>
+      <w:r>
+        <w:rPr>
+          <w:noProof/>
+        </w:rPr>
+        <w:lastRenderedPageBreak/>
+        <w:drawing>
+          <wp:inline distT="0" distB="0" distL="0" distR="0">
+            <wp:extent cx="4396740" cy="4320540"/>
+            <wp:effectExtent l="0" t="0" r="3810" b="3810"/>
+            <wp:docPr id="17" name="Picture 17"/>
+            <wp:cNvGraphicFramePr>
+              <a:graphicFrameLocks xmlns:a="http://schemas.openxmlformats.org/drawingml/2006/main" noChangeAspect="1"/>
+            </wp:cNvGraphicFramePr>
+            <a:graphic xmlns:a="http://schemas.openxmlformats.org/drawingml/2006/main">
+              <a:graphicData uri="http://schemas.openxmlformats.org/drawingml/2006/picture">
+                <pic:pic xmlns:pic="http://schemas.openxmlformats.org/drawingml/2006/picture">
+                  <pic:nvPicPr>
+                    <pic:cNvPr id="0" name="Picture 2"/>
+                    <pic:cNvPicPr>
+                      <a:picLocks noChangeAspect="1" noChangeArrowheads="1"/>
+                    </pic:cNvPicPr>
+                  </pic:nvPicPr>
+                  <pic:blipFill>
+                    <a:blip r:embed="rId20">
+                      <a:extLst>
+                        <a:ext uri="{28A0092B-C50C-407E-A947-70E740481C1C}">
+                          <a14:useLocalDpi xmlns:a14="http://schemas.microsoft.com/office/drawing/2010/main" val="0"/>
+                        </a:ext>
+                      </a:extLst>
+                    </a:blip>
+                    <a:srcRect/>
+                    <a:stretch>
+                      <a:fillRect/>
+                    </a:stretch>
+                  </pic:blipFill>
+                  <pic:spPr bwMode="auto">
+                    <a:xfrm>
+                      <a:off x="0" y="0"/>
+                      <a:ext cx="4396740" cy="4320540"/>
+                    </a:xfrm>
+                    <a:prstGeom prst="rect">
+                      <a:avLst/>
+                    </a:prstGeom>
+                    <a:noFill/>
+                    <a:ln>
+                      <a:noFill/>
+                    </a:ln>
+                  </pic:spPr>
+                </pic:pic>
+              </a:graphicData>
+            </a:graphic>
+          </wp:inline>
+        </w:drawing>
+      </w:r>
+    </w:p>
+    <w:p>
+      <w:r>
+        <w:t>Sửa nội dung stored</w:t>
+      </w:r>
+    </w:p>
+    <w:p>
+      <w:pPr>
+        <w:ind w:left="720"/>
+      </w:pPr>
+      <w:r>
+        <w:rPr>
+          <w:noProof/>
+        </w:rPr>
+        <w:lastRenderedPageBreak/>
+        <w:drawing>
+          <wp:inline distT="0" distB="0" distL="0" distR="0">
+            <wp:extent cx="3710940" cy="5486400"/>
+            <wp:effectExtent l="0" t="0" r="3810" b="0"/>
+            <wp:docPr id="18" name="Picture 18"/>
+            <wp:cNvGraphicFramePr>
+              <a:graphicFrameLocks xmlns:a="http://schemas.openxmlformats.org/drawingml/2006/main" noChangeAspect="1"/>
+            </wp:cNvGraphicFramePr>
+            <a:graphic xmlns:a="http://schemas.openxmlformats.org/drawingml/2006/main">
+              <a:graphicData uri="http://schemas.openxmlformats.org/drawingml/2006/picture">
+                <pic:pic xmlns:pic="http://schemas.openxmlformats.org/drawingml/2006/picture">
+                  <pic:nvPicPr>
+                    <pic:cNvPr id="0" name="Picture 3"/>
+                    <pic:cNvPicPr>
+                      <a:picLocks noChangeAspect="1" noChangeArrowheads="1"/>
+                    </pic:cNvPicPr>
+                  </pic:nvPicPr>
+                  <pic:blipFill>
+                    <a:blip r:embed="rId21">
+                      <a:extLst>
+                        <a:ext uri="{28A0092B-C50C-407E-A947-70E740481C1C}">
+                          <a14:useLocalDpi xmlns:a14="http://schemas.microsoft.com/office/drawing/2010/main" val="0"/>
+                        </a:ext>
+                      </a:extLst>
+                    </a:blip>
+                    <a:srcRect/>
+                    <a:stretch>
+                      <a:fillRect/>
+                    </a:stretch>
+                  </pic:blipFill>
+                  <pic:spPr bwMode="auto">
+                    <a:xfrm>
+                      <a:off x="0" y="0"/>
+                      <a:ext cx="3710940" cy="5486400"/>
+                    </a:xfrm>
+                    <a:prstGeom prst="rect">
+                      <a:avLst/>
+                    </a:prstGeom>
+                    <a:noFill/>
+                    <a:ln>
+                      <a:noFill/>
+                    </a:ln>
+                  </pic:spPr>
+                </pic:pic>
+              </a:graphicData>
+            </a:graphic>
+          </wp:inline>
+        </w:drawing>
+      </w:r>
+    </w:p>
+    <w:p/>
+    <w:p>
+      <w:pPr>
+        <w:pStyle w:val="Heading1"/>
+      </w:pPr>
+      <w:r>
+        <w:lastRenderedPageBreak/>
+        <w:t>Cách để thiết lập một Form hiển thị ở giữa màn hình</w:t>
+      </w:r>
+    </w:p>
+    <w:p>
+      <w:pPr>
+        <w:ind w:left="720"/>
+      </w:pPr>
+      <w:bookmarkStart w:id="0" w:name="_GoBack"/>
+      <w:r>
+        <w:rPr>
+          <w:noProof/>
+        </w:rPr>
+        <w:drawing>
+          <wp:inline distT="0" distB="0" distL="0" distR="0">
+            <wp:extent cx="5943600" cy="5372100"/>
+            <wp:effectExtent l="0" t="0" r="0" b="0"/>
+            <wp:docPr id="19" name="Picture 19"/>
+            <wp:cNvGraphicFramePr>
+              <a:graphicFrameLocks xmlns:a="http://schemas.openxmlformats.org/drawingml/2006/main" noChangeAspect="1"/>
+            </wp:cNvGraphicFramePr>
+            <a:graphic xmlns:a="http://schemas.openxmlformats.org/drawingml/2006/main">
+              <a:graphicData uri="http://schemas.openxmlformats.org/drawingml/2006/picture">
+                <pic:pic xmlns:pic="http://schemas.openxmlformats.org/drawingml/2006/picture">
+                  <pic:nvPicPr>
+                    <pic:cNvPr id="0" name="Picture 4"/>
+                    <pic:cNvPicPr>
+                      <a:picLocks noChangeAspect="1" noChangeArrowheads="1"/>
+                    </pic:cNvPicPr>
+                  </pic:nvPicPr>
+                  <pic:blipFill>
+                    <a:blip r:embed="rId22">
+                      <a:extLst>
+                        <a:ext uri="{28A0092B-C50C-407E-A947-70E740481C1C}">
+                          <a14:useLocalDpi xmlns:a14="http://schemas.microsoft.com/office/drawing/2010/main" val="0"/>
+                        </a:ext>
+                      </a:extLst>
+                    </a:blip>
+                    <a:srcRect/>
+                    <a:stretch>
+                      <a:fillRect/>
+                    </a:stretch>
+                  </pic:blipFill>
+                  <pic:spPr bwMode="auto">
+                    <a:xfrm>
+                      <a:off x="0" y="0"/>
+                      <a:ext cx="5943600" cy="5372100"/>
+                    </a:xfrm>
+                    <a:prstGeom prst="rect">
+                      <a:avLst/>
+                    </a:prstGeom>
+                    <a:noFill/>
+                    <a:ln>
+                      <a:noFill/>
+                    </a:ln>
+                  </pic:spPr>
+                </pic:pic>
+              </a:graphicData>
+            </a:graphic>
+          </wp:inline>
+        </w:drawing>
+      </w:r>
       <w:bookmarkEnd w:id="0"/>
     </w:p>
     <w:p>
@@ -1415,7 +1749,6 @@
         <w:pStyle w:val="Heading1"/>
       </w:pPr>
       <w:r>
-        <w:lastRenderedPageBreak/>
         <w:t>Cách lấy password</w:t>
       </w:r>
     </w:p>
@@ -1498,6 +1831,7 @@
           <w:color w:val="FF0000"/>
           <w:highlight w:val="yellow"/>
         </w:rPr>
+        <w:lastRenderedPageBreak/>
         <w:t>fatal: unable to access 'https://github.com/gtechsltn/QLBanHang.git/': The requested URL returned error: 403</w:t>
       </w:r>
     </w:p>
@@ -1527,7 +1861,7 @@
                     </pic:cNvPicPr>
                   </pic:nvPicPr>
                   <pic:blipFill>
-                    <a:blip r:embed="rId19">
+                    <a:blip r:embed="rId23">
                       <a:extLst>
                         <a:ext uri="{28A0092B-C50C-407E-A947-70E740481C1C}">
                           <a14:useLocalDpi xmlns:a14="http://schemas.microsoft.com/office/drawing/2010/main" val="0"/>
@@ -1616,7 +1950,6 @@
         <w:rPr>
           <w:noProof/>
         </w:rPr>
-        <w:lastRenderedPageBreak/>
         <w:drawing>
           <wp:inline distT="0" distB="0" distL="0" distR="0" wp14:anchorId="33FDA013" wp14:editId="3540D80F">
             <wp:extent cx="3947160" cy="3444240"/>
@@ -1633,7 +1966,7 @@
                     <pic:cNvPicPr/>
                   </pic:nvPicPr>
                   <pic:blipFill>
-                    <a:blip r:embed="rId20"/>
+                    <a:blip r:embed="rId24"/>
                     <a:stretch>
                       <a:fillRect/>
                     </a:stretch>

</xml_diff>

<commit_message>
Business Logic Layer: BUS Data Access Layer: DAL Interface + Class implement interface
</commit_message>
<xml_diff>
--- a/Guide WinForms (C#).docx
+++ b/Guide WinForms (C#).docx
@@ -18,6 +18,92 @@
         <w:pStyle w:val="Heading2"/>
       </w:pPr>
       <w:r>
+        <w:t>Abstract class là gì?</w:t>
+      </w:r>
+    </w:p>
+    <w:p>
+      <w:r>
+        <w:t>N/A</w:t>
+      </w:r>
+    </w:p>
+    <w:p>
+      <w:pPr>
+        <w:pStyle w:val="Heading2"/>
+      </w:pPr>
+      <w:r>
+        <w:t>Interface là gì?</w:t>
+      </w:r>
+    </w:p>
+    <w:p>
+      <w:r>
+        <w:t>Cách tạo interface từ public method trong C#</w:t>
+      </w:r>
+    </w:p>
+    <w:p>
+      <w:pPr>
+        <w:ind w:left="720"/>
+      </w:pPr>
+      <w:bookmarkStart w:id="0" w:name="_GoBack"/>
+      <w:r>
+        <w:rPr>
+          <w:noProof/>
+        </w:rPr>
+        <w:drawing>
+          <wp:inline distT="0" distB="0" distL="0" distR="0">
+            <wp:extent cx="5935980" cy="4549140"/>
+            <wp:effectExtent l="0" t="0" r="7620" b="3810"/>
+            <wp:docPr id="15" name="Picture 15"/>
+            <wp:cNvGraphicFramePr>
+              <a:graphicFrameLocks xmlns:a="http://schemas.openxmlformats.org/drawingml/2006/main" noChangeAspect="1"/>
+            </wp:cNvGraphicFramePr>
+            <a:graphic xmlns:a="http://schemas.openxmlformats.org/drawingml/2006/main">
+              <a:graphicData uri="http://schemas.openxmlformats.org/drawingml/2006/picture">
+                <pic:pic xmlns:pic="http://schemas.openxmlformats.org/drawingml/2006/picture">
+                  <pic:nvPicPr>
+                    <pic:cNvPr id="0" name="Picture 1"/>
+                    <pic:cNvPicPr>
+                      <a:picLocks noChangeAspect="1" noChangeArrowheads="1"/>
+                    </pic:cNvPicPr>
+                  </pic:nvPicPr>
+                  <pic:blipFill>
+                    <a:blip r:embed="rId6">
+                      <a:extLst>
+                        <a:ext uri="{28A0092B-C50C-407E-A947-70E740481C1C}">
+                          <a14:useLocalDpi xmlns:a14="http://schemas.microsoft.com/office/drawing/2010/main" val="0"/>
+                        </a:ext>
+                      </a:extLst>
+                    </a:blip>
+                    <a:srcRect/>
+                    <a:stretch>
+                      <a:fillRect/>
+                    </a:stretch>
+                  </pic:blipFill>
+                  <pic:spPr bwMode="auto">
+                    <a:xfrm>
+                      <a:off x="0" y="0"/>
+                      <a:ext cx="5935980" cy="4549140"/>
+                    </a:xfrm>
+                    <a:prstGeom prst="rect">
+                      <a:avLst/>
+                    </a:prstGeom>
+                    <a:noFill/>
+                    <a:ln>
+                      <a:noFill/>
+                    </a:ln>
+                  </pic:spPr>
+                </pic:pic>
+              </a:graphicData>
+            </a:graphic>
+          </wp:inline>
+        </w:drawing>
+      </w:r>
+      <w:bookmarkEnd w:id="0"/>
+    </w:p>
+    <w:p>
+      <w:pPr>
+        <w:pStyle w:val="Heading2"/>
+      </w:pPr>
+      <w:r>
         <w:t>Ứng dụng Quản lý bán hàng</w:t>
       </w:r>
     </w:p>
@@ -33,7 +119,7 @@
       </w:r>
     </w:p>
     <w:p>
-      <w:hyperlink r:id="rId6" w:history="1">
+      <w:hyperlink r:id="rId7" w:history="1">
         <w:r>
           <w:rPr>
             <w:rStyle w:val="Hyperlink"/>
@@ -47,6 +133,7 @@
         <w:pStyle w:val="Heading3"/>
       </w:pPr>
       <w:r>
+        <w:lastRenderedPageBreak/>
         <w:t xml:space="preserve">Step </w:t>
       </w:r>
       <w:r>
@@ -89,7 +176,7 @@
                     <pic:cNvPicPr/>
                   </pic:nvPicPr>
                   <pic:blipFill>
-                    <a:blip r:embed="rId7"/>
+                    <a:blip r:embed="rId8"/>
                     <a:stretch>
                       <a:fillRect/>
                     </a:stretch>
@@ -132,7 +219,6 @@
         <w:rPr>
           <w:noProof/>
         </w:rPr>
-        <w:lastRenderedPageBreak/>
         <w:drawing>
           <wp:inline distT="0" distB="0" distL="0" distR="0">
             <wp:extent cx="3429000" cy="4213860"/>
@@ -151,7 +237,7 @@
                     </pic:cNvPicPr>
                   </pic:nvPicPr>
                   <pic:blipFill>
-                    <a:blip r:embed="rId8">
+                    <a:blip r:embed="rId9">
                       <a:extLst>
                         <a:ext uri="{28A0092B-C50C-407E-A947-70E740481C1C}">
                           <a14:useLocalDpi xmlns:a14="http://schemas.microsoft.com/office/drawing/2010/main" val="0"/>
@@ -197,6 +283,7 @@
           <w:sz w:val="48"/>
           <w:szCs w:val="48"/>
         </w:rPr>
+        <w:lastRenderedPageBreak/>
         <w:t>Xử lý v</w:t>
       </w:r>
       <w:r>
@@ -410,7 +497,6 @@
         <w:rPr>
           <w:noProof/>
         </w:rPr>
-        <w:lastRenderedPageBreak/>
         <w:drawing>
           <wp:inline distT="0" distB="0" distL="0" distR="0">
             <wp:extent cx="5943600" cy="3886200"/>
@@ -429,7 +515,7 @@
                     </pic:cNvPicPr>
                   </pic:nvPicPr>
                   <pic:blipFill>
-                    <a:blip r:embed="rId9">
+                    <a:blip r:embed="rId10">
                       <a:extLst>
                         <a:ext uri="{28A0092B-C50C-407E-A947-70E740481C1C}">
                           <a14:useLocalDpi xmlns:a14="http://schemas.microsoft.com/office/drawing/2010/main" val="0"/>
@@ -491,68 +577,6 @@
             <wp:extent cx="4716780" cy="3924300"/>
             <wp:effectExtent l="0" t="0" r="7620" b="0"/>
             <wp:docPr id="6" name="Picture 6"/>
-            <wp:cNvGraphicFramePr>
-              <a:graphicFrameLocks xmlns:a="http://schemas.openxmlformats.org/drawingml/2006/main" noChangeAspect="1"/>
-            </wp:cNvGraphicFramePr>
-            <a:graphic xmlns:a="http://schemas.openxmlformats.org/drawingml/2006/main">
-              <a:graphicData uri="http://schemas.openxmlformats.org/drawingml/2006/picture">
-                <pic:pic xmlns:pic="http://schemas.openxmlformats.org/drawingml/2006/picture">
-                  <pic:nvPicPr>
-                    <pic:cNvPr id="0" name=""/>
-                    <pic:cNvPicPr/>
-                  </pic:nvPicPr>
-                  <pic:blipFill>
-                    <a:blip r:embed="rId10"/>
-                    <a:stretch>
-                      <a:fillRect/>
-                    </a:stretch>
-                  </pic:blipFill>
-                  <pic:spPr>
-                    <a:xfrm>
-                      <a:off x="0" y="0"/>
-                      <a:ext cx="4716780" cy="3924300"/>
-                    </a:xfrm>
-                    <a:prstGeom prst="rect">
-                      <a:avLst/>
-                    </a:prstGeom>
-                  </pic:spPr>
-                </pic:pic>
-              </a:graphicData>
-            </a:graphic>
-          </wp:inline>
-        </w:drawing>
-      </w:r>
-    </w:p>
-    <w:p>
-      <w:r>
-        <w:t xml:space="preserve">Chọn </w:t>
-      </w:r>
-      <w:r>
-        <w:rPr>
-          <w:b/>
-        </w:rPr>
-        <w:t>Schema and data</w:t>
-      </w:r>
-    </w:p>
-    <w:p>
-      <w:pPr>
-        <w:ind w:left="720"/>
-      </w:pPr>
-    </w:p>
-    <w:p>
-      <w:pPr>
-        <w:ind w:left="720"/>
-      </w:pPr>
-      <w:r>
-        <w:rPr>
-          <w:noProof/>
-        </w:rPr>
-        <w:lastRenderedPageBreak/>
-        <w:drawing>
-          <wp:inline distT="0" distB="0" distL="0" distR="0" wp14:anchorId="413A0269" wp14:editId="3CBAD112">
-            <wp:extent cx="4716780" cy="3924300"/>
-            <wp:effectExtent l="0" t="0" r="7620" b="0"/>
-            <wp:docPr id="7" name="Picture 7"/>
             <wp:cNvGraphicFramePr>
               <a:graphicFrameLocks xmlns:a="http://schemas.openxmlformats.org/drawingml/2006/main" noChangeAspect="1"/>
             </wp:cNvGraphicFramePr>
@@ -585,6 +609,68 @@
         </w:drawing>
       </w:r>
     </w:p>
+    <w:p>
+      <w:r>
+        <w:t xml:space="preserve">Chọn </w:t>
+      </w:r>
+      <w:r>
+        <w:rPr>
+          <w:b/>
+        </w:rPr>
+        <w:t>Schema and data</w:t>
+      </w:r>
+    </w:p>
+    <w:p>
+      <w:pPr>
+        <w:ind w:left="720"/>
+      </w:pPr>
+    </w:p>
+    <w:p>
+      <w:pPr>
+        <w:ind w:left="720"/>
+      </w:pPr>
+      <w:r>
+        <w:rPr>
+          <w:noProof/>
+        </w:rPr>
+        <w:lastRenderedPageBreak/>
+        <w:drawing>
+          <wp:inline distT="0" distB="0" distL="0" distR="0" wp14:anchorId="413A0269" wp14:editId="3CBAD112">
+            <wp:extent cx="4716780" cy="3924300"/>
+            <wp:effectExtent l="0" t="0" r="7620" b="0"/>
+            <wp:docPr id="7" name="Picture 7"/>
+            <wp:cNvGraphicFramePr>
+              <a:graphicFrameLocks xmlns:a="http://schemas.openxmlformats.org/drawingml/2006/main" noChangeAspect="1"/>
+            </wp:cNvGraphicFramePr>
+            <a:graphic xmlns:a="http://schemas.openxmlformats.org/drawingml/2006/main">
+              <a:graphicData uri="http://schemas.openxmlformats.org/drawingml/2006/picture">
+                <pic:pic xmlns:pic="http://schemas.openxmlformats.org/drawingml/2006/picture">
+                  <pic:nvPicPr>
+                    <pic:cNvPr id="0" name=""/>
+                    <pic:cNvPicPr/>
+                  </pic:nvPicPr>
+                  <pic:blipFill>
+                    <a:blip r:embed="rId12"/>
+                    <a:stretch>
+                      <a:fillRect/>
+                    </a:stretch>
+                  </pic:blipFill>
+                  <pic:spPr>
+                    <a:xfrm>
+                      <a:off x="0" y="0"/>
+                      <a:ext cx="4716780" cy="3924300"/>
+                    </a:xfrm>
+                    <a:prstGeom prst="rect">
+                      <a:avLst/>
+                    </a:prstGeom>
+                  </pic:spPr>
+                </pic:pic>
+              </a:graphicData>
+            </a:graphic>
+          </wp:inline>
+        </w:drawing>
+      </w:r>
+    </w:p>
     <w:p/>
     <w:p>
       <w:pPr>
@@ -613,7 +699,7 @@
                     </pic:cNvPicPr>
                   </pic:nvPicPr>
                   <pic:blipFill>
-                    <a:blip r:embed="rId12">
+                    <a:blip r:embed="rId13">
                       <a:extLst>
                         <a:ext uri="{28A0092B-C50C-407E-A947-70E740481C1C}">
                           <a14:useLocalDpi xmlns:a14="http://schemas.microsoft.com/office/drawing/2010/main" val="0"/>
@@ -694,7 +780,7 @@
                     </pic:cNvPicPr>
                   </pic:nvPicPr>
                   <pic:blipFill>
-                    <a:blip r:embed="rId13">
+                    <a:blip r:embed="rId14">
                       <a:extLst>
                         <a:ext uri="{28A0092B-C50C-407E-A947-70E740481C1C}">
                           <a14:useLocalDpi xmlns:a14="http://schemas.microsoft.com/office/drawing/2010/main" val="0"/>
@@ -1127,7 +1213,7 @@
                     <pic:cNvPicPr/>
                   </pic:nvPicPr>
                   <pic:blipFill>
-                    <a:blip r:embed="rId14"/>
+                    <a:blip r:embed="rId15"/>
                     <a:stretch>
                       <a:fillRect/>
                     </a:stretch>
@@ -1172,73 +1258,6 @@
             <wp:extent cx="4191000" cy="1996440"/>
             <wp:effectExtent l="0" t="0" r="0" b="3810"/>
             <wp:docPr id="12" name="Picture 12"/>
-            <wp:cNvGraphicFramePr>
-              <a:graphicFrameLocks xmlns:a="http://schemas.openxmlformats.org/drawingml/2006/main" noChangeAspect="1"/>
-            </wp:cNvGraphicFramePr>
-            <a:graphic xmlns:a="http://schemas.openxmlformats.org/drawingml/2006/main">
-              <a:graphicData uri="http://schemas.openxmlformats.org/drawingml/2006/picture">
-                <pic:pic xmlns:pic="http://schemas.openxmlformats.org/drawingml/2006/picture">
-                  <pic:nvPicPr>
-                    <pic:cNvPr id="0" name=""/>
-                    <pic:cNvPicPr/>
-                  </pic:nvPicPr>
-                  <pic:blipFill>
-                    <a:blip r:embed="rId15"/>
-                    <a:stretch>
-                      <a:fillRect/>
-                    </a:stretch>
-                  </pic:blipFill>
-                  <pic:spPr>
-                    <a:xfrm>
-                      <a:off x="0" y="0"/>
-                      <a:ext cx="4191000" cy="1996440"/>
-                    </a:xfrm>
-                    <a:prstGeom prst="rect">
-                      <a:avLst/>
-                    </a:prstGeom>
-                  </pic:spPr>
-                </pic:pic>
-              </a:graphicData>
-            </a:graphic>
-          </wp:inline>
-        </w:drawing>
-      </w:r>
-    </w:p>
-    <w:p/>
-    <w:p>
-      <w:pPr>
-        <w:pStyle w:val="Heading2"/>
-      </w:pPr>
-      <w:r>
-        <w:lastRenderedPageBreak/>
-        <w:t xml:space="preserve">Mật khẩu không nên hiện ra và không nên </w:t>
-      </w:r>
-      <w:r>
-        <w:t xml:space="preserve">lưu </w:t>
-      </w:r>
-      <w:r>
-        <w:t xml:space="preserve">vào DB </w:t>
-      </w:r>
-      <w:r>
-        <w:t>dưới dạng</w:t>
-      </w:r>
-      <w:r>
-        <w:t xml:space="preserve"> plain text</w:t>
-      </w:r>
-    </w:p>
-    <w:p>
-      <w:pPr>
-        <w:ind w:left="720"/>
-      </w:pPr>
-      <w:r>
-        <w:rPr>
-          <w:noProof/>
-        </w:rPr>
-        <w:drawing>
-          <wp:inline distT="0" distB="0" distL="0" distR="0" wp14:anchorId="59A5782D" wp14:editId="3C0033DC">
-            <wp:extent cx="3771900" cy="3756660"/>
-            <wp:effectExtent l="0" t="0" r="0" b="0"/>
-            <wp:docPr id="13" name="Picture 13"/>
             <wp:cNvGraphicFramePr>
               <a:graphicFrameLocks xmlns:a="http://schemas.openxmlformats.org/drawingml/2006/main" noChangeAspect="1"/>
             </wp:cNvGraphicFramePr>
@@ -1258,6 +1277,73 @@
                   <pic:spPr>
                     <a:xfrm>
                       <a:off x="0" y="0"/>
+                      <a:ext cx="4191000" cy="1996440"/>
+                    </a:xfrm>
+                    <a:prstGeom prst="rect">
+                      <a:avLst/>
+                    </a:prstGeom>
+                  </pic:spPr>
+                </pic:pic>
+              </a:graphicData>
+            </a:graphic>
+          </wp:inline>
+        </w:drawing>
+      </w:r>
+    </w:p>
+    <w:p/>
+    <w:p>
+      <w:pPr>
+        <w:pStyle w:val="Heading2"/>
+      </w:pPr>
+      <w:r>
+        <w:lastRenderedPageBreak/>
+        <w:t xml:space="preserve">Mật khẩu không nên hiện ra và không nên </w:t>
+      </w:r>
+      <w:r>
+        <w:t xml:space="preserve">lưu </w:t>
+      </w:r>
+      <w:r>
+        <w:t xml:space="preserve">vào DB </w:t>
+      </w:r>
+      <w:r>
+        <w:t>dưới dạng</w:t>
+      </w:r>
+      <w:r>
+        <w:t xml:space="preserve"> plain text</w:t>
+      </w:r>
+    </w:p>
+    <w:p>
+      <w:pPr>
+        <w:ind w:left="720"/>
+      </w:pPr>
+      <w:r>
+        <w:rPr>
+          <w:noProof/>
+        </w:rPr>
+        <w:drawing>
+          <wp:inline distT="0" distB="0" distL="0" distR="0" wp14:anchorId="59A5782D" wp14:editId="3C0033DC">
+            <wp:extent cx="3771900" cy="3756660"/>
+            <wp:effectExtent l="0" t="0" r="0" b="0"/>
+            <wp:docPr id="13" name="Picture 13"/>
+            <wp:cNvGraphicFramePr>
+              <a:graphicFrameLocks xmlns:a="http://schemas.openxmlformats.org/drawingml/2006/main" noChangeAspect="1"/>
+            </wp:cNvGraphicFramePr>
+            <a:graphic xmlns:a="http://schemas.openxmlformats.org/drawingml/2006/main">
+              <a:graphicData uri="http://schemas.openxmlformats.org/drawingml/2006/picture">
+                <pic:pic xmlns:pic="http://schemas.openxmlformats.org/drawingml/2006/picture">
+                  <pic:nvPicPr>
+                    <pic:cNvPr id="0" name=""/>
+                    <pic:cNvPicPr/>
+                  </pic:nvPicPr>
+                  <pic:blipFill>
+                    <a:blip r:embed="rId17"/>
+                    <a:stretch>
+                      <a:fillRect/>
+                    </a:stretch>
+                  </pic:blipFill>
+                  <pic:spPr>
+                    <a:xfrm>
+                      <a:off x="0" y="0"/>
                       <a:ext cx="3771900" cy="3756660"/>
                     </a:xfrm>
                     <a:prstGeom prst="rect">
@@ -1308,7 +1394,7 @@
                     </pic:cNvPicPr>
                   </pic:nvPicPr>
                   <pic:blipFill>
-                    <a:blip r:embed="rId17">
+                    <a:blip r:embed="rId18">
                       <a:extLst>
                         <a:ext uri="{28A0092B-C50C-407E-A947-70E740481C1C}">
                           <a14:useLocalDpi xmlns:a14="http://schemas.microsoft.com/office/drawing/2010/main" val="0"/>
@@ -1369,7 +1455,7 @@
                     <pic:cNvPicPr/>
                   </pic:nvPicPr>
                   <pic:blipFill>
-                    <a:blip r:embed="rId18"/>
+                    <a:blip r:embed="rId19"/>
                     <a:stretch>
                       <a:fillRect/>
                     </a:stretch>
@@ -1425,7 +1511,7 @@
                     </pic:cNvPicPr>
                   </pic:nvPicPr>
                   <pic:blipFill>
-                    <a:blip r:embed="rId19">
+                    <a:blip r:embed="rId20">
                       <a:extLst>
                         <a:ext uri="{28A0092B-C50C-407E-A947-70E740481C1C}">
                           <a14:useLocalDpi xmlns:a14="http://schemas.microsoft.com/office/drawing/2010/main" val="0"/>
@@ -1495,8 +1581,19 @@
           <w:sz w:val="19"/>
           <w:szCs w:val="19"/>
         </w:rPr>
-        <w:t>V</w:t>
-      </w:r>
+        <w:t>Varchar</w:t>
+      </w:r>
+      <w:r>
+        <w:t xml:space="preserve">: Kiểu ký tự trong SQL Server chứa ký tự </w:t>
+      </w:r>
+      <w:r>
+        <w:rPr>
+          <w:b/>
+        </w:rPr>
+        <w:t>ANSI</w:t>
+      </w:r>
+    </w:p>
+    <w:p>
       <w:r>
         <w:rPr>
           <w:rFonts w:ascii="Consolas" w:hAnsi="Consolas" w:cs="Consolas"/>
@@ -1504,36 +1601,7 @@
           <w:sz w:val="19"/>
           <w:szCs w:val="19"/>
         </w:rPr>
-        <w:t>archar</w:t>
-      </w:r>
-      <w:r>
-        <w:t xml:space="preserve">: Kiểu ký tự trong SQL Server chứa ký tự </w:t>
-      </w:r>
-      <w:r>
-        <w:rPr>
-          <w:b/>
-        </w:rPr>
-        <w:t>ANSI</w:t>
-      </w:r>
-    </w:p>
-    <w:p>
-      <w:r>
-        <w:rPr>
-          <w:rFonts w:ascii="Consolas" w:hAnsi="Consolas" w:cs="Consolas"/>
-          <w:color w:val="0000FF"/>
-          <w:sz w:val="19"/>
-          <w:szCs w:val="19"/>
-        </w:rPr>
-        <w:t>Nv</w:t>
-      </w:r>
-      <w:r>
-        <w:rPr>
-          <w:rFonts w:ascii="Consolas" w:hAnsi="Consolas" w:cs="Consolas"/>
-          <w:color w:val="0000FF"/>
-          <w:sz w:val="19"/>
-          <w:szCs w:val="19"/>
-        </w:rPr>
-        <w:t>archar</w:t>
+        <w:t>Nvarchar</w:t>
       </w:r>
       <w:r>
         <w:t xml:space="preserve">: Kiểu ký tự chứa kí tự </w:t>
@@ -1578,7 +1646,7 @@
                     </pic:cNvPicPr>
                   </pic:nvPicPr>
                   <pic:blipFill>
-                    <a:blip r:embed="rId20">
+                    <a:blip r:embed="rId21">
                       <a:extLst>
                         <a:ext uri="{28A0092B-C50C-407E-A947-70E740481C1C}">
                           <a14:useLocalDpi xmlns:a14="http://schemas.microsoft.com/office/drawing/2010/main" val="0"/>
@@ -1642,7 +1710,7 @@
                     </pic:cNvPicPr>
                   </pic:nvPicPr>
                   <pic:blipFill>
-                    <a:blip r:embed="rId21">
+                    <a:blip r:embed="rId22">
                       <a:extLst>
                         <a:ext uri="{28A0092B-C50C-407E-A947-70E740481C1C}">
                           <a14:useLocalDpi xmlns:a14="http://schemas.microsoft.com/office/drawing/2010/main" val="0"/>
@@ -1688,7 +1756,6 @@
       <w:pPr>
         <w:ind w:left="720"/>
       </w:pPr>
-      <w:bookmarkStart w:id="0" w:name="_GoBack"/>
       <w:r>
         <w:rPr>
           <w:noProof/>
@@ -1711,7 +1778,7 @@
                     </pic:cNvPicPr>
                   </pic:nvPicPr>
                   <pic:blipFill>
-                    <a:blip r:embed="rId22">
+                    <a:blip r:embed="rId23">
                       <a:extLst>
                         <a:ext uri="{28A0092B-C50C-407E-A947-70E740481C1C}">
                           <a14:useLocalDpi xmlns:a14="http://schemas.microsoft.com/office/drawing/2010/main" val="0"/>
@@ -1742,7 +1809,6 @@
           </wp:inline>
         </w:drawing>
       </w:r>
-      <w:bookmarkEnd w:id="0"/>
     </w:p>
     <w:p>
       <w:pPr>
@@ -1861,7 +1927,7 @@
                     </pic:cNvPicPr>
                   </pic:nvPicPr>
                   <pic:blipFill>
-                    <a:blip r:embed="rId23">
+                    <a:blip r:embed="rId24">
                       <a:extLst>
                         <a:ext uri="{28A0092B-C50C-407E-A947-70E740481C1C}">
                           <a14:useLocalDpi xmlns:a14="http://schemas.microsoft.com/office/drawing/2010/main" val="0"/>
@@ -1966,7 +2032,7 @@
                     <pic:cNvPicPr/>
                   </pic:nvPicPr>
                   <pic:blipFill>
-                    <a:blip r:embed="rId24"/>
+                    <a:blip r:embed="rId25"/>
                     <a:stretch>
                       <a:fillRect/>
                     </a:stretch>
@@ -2356,6 +2422,7 @@
   <w:style w:type="character" w:default="1" w:styleId="DefaultParagraphFont">
     <w:name w:val="Default Paragraph Font"/>
     <w:uiPriority w:val="1"/>
+    <w:semiHidden/>
     <w:unhideWhenUsed/>
   </w:style>
   <w:style w:type="table" w:default="1" w:styleId="TableNormal">
@@ -2749,6 +2816,7 @@
   <w:style w:type="character" w:default="1" w:styleId="DefaultParagraphFont">
     <w:name w:val="Default Paragraph Font"/>
     <w:uiPriority w:val="1"/>
+    <w:semiHidden/>
     <w:unhideWhenUsed/>
   </w:style>
   <w:style w:type="table" w:default="1" w:styleId="TableNormal">

</xml_diff>